<commit_message>
updated pied de page of bulletin
</commit_message>
<xml_diff>
--- a/templates/bulletin-4-notes.docx
+++ b/templates/bulletin-4-notes.docx
@@ -3044,8 +3044,6 @@
           <w:lang w:val="fr-FR"/>
         </w:rPr>
       </w:pPr>
-      <w:bookmarkStart w:id="0" w:name="_GoBack"/>
-      <w:bookmarkEnd w:id="0"/>
       <w:r>
         <w:rPr>
           <w:rFonts w:ascii="Arial Narrow" w:hAnsi="Arial Narrow"/>
@@ -3086,6 +3084,8 @@
         </w:rPr>
         <w:t> : Devoir Hebdomadaire</w:t>
       </w:r>
+      <w:bookmarkStart w:id="0" w:name="_GoBack"/>
+      <w:bookmarkEnd w:id="0"/>
     </w:p>
     <w:p>
       <w:pPr>
@@ -3227,7 +3227,159 @@
         <w:szCs w:val="16"/>
         <w:lang w:val="fr-FR"/>
       </w:rPr>
-      <w:t>Autorisations N° 350 / MESFTPRU / DC / SGM / DPP / DEP / SA du</w:t>
+      <w:t>Arrêté 2011</w:t>
+    </w:r>
+    <w:r>
+      <w:rPr>
+        <w:sz w:val="16"/>
+        <w:szCs w:val="16"/>
+        <w:lang w:val="fr-FR"/>
+      </w:rPr>
+      <w:t xml:space="preserve"> N° 350 /MESFTPR</w:t>
+    </w:r>
+    <w:r>
+      <w:rPr>
+        <w:sz w:val="16"/>
+        <w:szCs w:val="16"/>
+        <w:lang w:val="fr-FR"/>
+      </w:rPr>
+      <w:t>IJ</w:t>
+    </w:r>
+    <w:r>
+      <w:rPr>
+        <w:sz w:val="16"/>
+        <w:szCs w:val="16"/>
+        <w:lang w:val="fr-FR"/>
+      </w:rPr>
+      <w:t>/DC/SGM/DP/DEP/SA du</w:t>
+    </w:r>
+    <w:r>
+      <w:rPr>
+        <w:sz w:val="16"/>
+        <w:szCs w:val="16"/>
+        <w:lang w:val="fr-FR"/>
+      </w:rPr>
+      <w:t xml:space="preserve"> </w:t>
+    </w:r>
+    <w:r>
+      <w:rPr>
+        <w:sz w:val="16"/>
+        <w:szCs w:val="16"/>
+        <w:lang w:val="fr-FR"/>
+      </w:rPr>
+      <w:t>10/11/2011</w:t>
+    </w:r>
+    <w:r>
+      <w:rPr>
+        <w:sz w:val="16"/>
+        <w:szCs w:val="16"/>
+        <w:lang w:val="fr-FR"/>
+      </w:rPr>
+      <w:t xml:space="preserve"> </w:t>
+    </w:r>
+    <w:r>
+      <w:rPr>
+        <w:sz w:val="16"/>
+        <w:szCs w:val="16"/>
+        <w:lang w:val="fr-FR"/>
+      </w:rPr>
+      <w:t>Arrêté 201</w:t>
+    </w:r>
+    <w:r>
+      <w:rPr>
+        <w:sz w:val="16"/>
+        <w:szCs w:val="16"/>
+        <w:lang w:val="fr-FR"/>
+      </w:rPr>
+      <w:t>2</w:t>
+    </w:r>
+    <w:r>
+      <w:rPr>
+        <w:sz w:val="16"/>
+        <w:szCs w:val="16"/>
+        <w:lang w:val="fr-FR"/>
+      </w:rPr>
+      <w:t xml:space="preserve"> N° </w:t>
+    </w:r>
+    <w:r>
+      <w:rPr>
+        <w:sz w:val="16"/>
+        <w:szCs w:val="16"/>
+        <w:lang w:val="fr-FR"/>
+      </w:rPr>
+      <w:t>482</w:t>
+    </w:r>
+    <w:r>
+      <w:rPr>
+        <w:sz w:val="16"/>
+        <w:szCs w:val="16"/>
+        <w:lang w:val="fr-FR"/>
+      </w:rPr>
+      <w:t xml:space="preserve"> /MESFTPR</w:t>
+    </w:r>
+    <w:r>
+      <w:rPr>
+        <w:sz w:val="16"/>
+        <w:szCs w:val="16"/>
+        <w:lang w:val="fr-FR"/>
+      </w:rPr>
+      <w:t>IJ</w:t>
+    </w:r>
+    <w:r>
+      <w:rPr>
+        <w:sz w:val="16"/>
+        <w:szCs w:val="16"/>
+        <w:lang w:val="fr-FR"/>
+      </w:rPr>
+      <w:t>/DC/SGM /DPP/DEP/SA du</w:t>
+    </w:r>
+    <w:r>
+      <w:rPr>
+        <w:sz w:val="16"/>
+        <w:szCs w:val="16"/>
+        <w:lang w:val="fr-FR"/>
+      </w:rPr>
+      <w:t xml:space="preserve"> </w:t>
+    </w:r>
+    <w:r>
+      <w:rPr>
+        <w:sz w:val="16"/>
+        <w:szCs w:val="16"/>
+        <w:lang w:val="fr-FR"/>
+      </w:rPr>
+      <w:t>29</w:t>
+    </w:r>
+    <w:r>
+      <w:rPr>
+        <w:sz w:val="16"/>
+        <w:szCs w:val="16"/>
+        <w:lang w:val="fr-FR"/>
+      </w:rPr>
+      <w:t>/11/201</w:t>
+    </w:r>
+    <w:r>
+      <w:rPr>
+        <w:sz w:val="16"/>
+        <w:szCs w:val="16"/>
+        <w:lang w:val="fr-FR"/>
+      </w:rPr>
+      <w:t>2</w:t>
+    </w:r>
+    <w:r>
+      <w:rPr>
+        <w:sz w:val="16"/>
+        <w:szCs w:val="16"/>
+        <w:lang w:val="fr-FR"/>
+      </w:rPr>
+      <w:t xml:space="preserve"> </w:t>
+    </w:r>
+    <w:r>
+      <w:rPr>
+        <w:sz w:val="16"/>
+        <w:szCs w:val="16"/>
+        <w:lang w:val="fr-FR"/>
+      </w:rPr>
+      <w:t xml:space="preserve"> </w:t>
     </w:r>
   </w:p>
   <w:p>
@@ -3246,7 +3398,7 @@
         <w:szCs w:val="16"/>
         <w:lang w:val="fr-FR"/>
       </w:rPr>
-      <w:t xml:space="preserve">10 / 11 / 2011 Siège : 07 BP </w:t>
+      <w:t xml:space="preserve">Siège : 07 BP </w:t>
     </w:r>
     <w:proofErr w:type="gramStart"/>
     <w:r>
@@ -4256,7 +4408,7 @@
 </file>
 
 <file path=customXml/itemProps1.xml><?xml version="1.0" encoding="utf-8"?>
-<ds:datastoreItem xmlns:ds="http://schemas.openxmlformats.org/officeDocument/2006/customXml" ds:itemID="{DEB2416D-256B-1C43-A355-B74626F1DF1B}">
+<ds:datastoreItem xmlns:ds="http://schemas.openxmlformats.org/officeDocument/2006/customXml" ds:itemID="{CABFB6F5-5799-0C4E-8048-465ABB1BAD73}">
   <ds:schemaRefs>
     <ds:schemaRef ds:uri="http://schemas.openxmlformats.org/officeDocument/2006/bibliography"/>
   </ds:schemaRefs>

</xml_diff>

<commit_message>
notes for all trimester
</commit_message>
<xml_diff>
--- a/templates/bulletin-4-notes.docx
+++ b/templates/bulletin-4-notes.docx
@@ -65,25 +65,7 @@
                                 <w:sz w:val="44"/>
                                 <w:szCs w:val="44"/>
                               </w:rPr>
-                              <w:t>{</w:t>
-                            </w:r>
-                            <w:proofErr w:type="spellStart"/>
-                            <w:r>
-                              <w:rPr>
-                                <w:rFonts w:ascii="Arial Narrow" w:hAnsi="Arial Narrow"/>
-                                <w:sz w:val="44"/>
-                                <w:szCs w:val="44"/>
-                              </w:rPr>
-                              <w:t>schoolName</w:t>
-                            </w:r>
-                            <w:proofErr w:type="spellEnd"/>
-                            <w:r>
-                              <w:rPr>
-                                <w:rFonts w:ascii="Arial Narrow" w:hAnsi="Arial Narrow"/>
-                                <w:sz w:val="44"/>
-                                <w:szCs w:val="44"/>
-                              </w:rPr>
-                              <w:t>}</w:t>
+                              <w:t>{schoolName}</w:t>
                             </w:r>
                           </w:p>
                           <w:p>
@@ -99,21 +81,7 @@
                               <w:rPr>
                                 <w:rFonts w:ascii="Arial Narrow" w:hAnsi="Arial Narrow"/>
                               </w:rPr>
-                              <w:t>{</w:t>
-                            </w:r>
-                            <w:proofErr w:type="spellStart"/>
-                            <w:r>
-                              <w:rPr>
-                                <w:rFonts w:ascii="Arial Narrow" w:hAnsi="Arial Narrow"/>
-                              </w:rPr>
-                              <w:t>schoolSubName</w:t>
-                            </w:r>
-                            <w:proofErr w:type="spellEnd"/>
-                            <w:r>
-                              <w:rPr>
-                                <w:rFonts w:ascii="Arial Narrow" w:hAnsi="Arial Narrow"/>
-                              </w:rPr>
-                              <w:t>}</w:t>
+                              <w:t>{schoolSubName}</w:t>
                             </w:r>
                           </w:p>
                           <w:p>
@@ -290,21 +258,7 @@
               <w:rPr>
                 <w:rFonts w:ascii="Arial Narrow" w:hAnsi="Arial Narrow"/>
               </w:rPr>
-              <w:t>{</w:t>
-            </w:r>
-            <w:proofErr w:type="spellStart"/>
-            <w:r>
-              <w:rPr>
-                <w:rFonts w:ascii="Arial Narrow" w:hAnsi="Arial Narrow"/>
-              </w:rPr>
-              <w:t>matricule</w:t>
-            </w:r>
-            <w:proofErr w:type="spellEnd"/>
-            <w:r>
-              <w:rPr>
-                <w:rFonts w:ascii="Arial Narrow" w:hAnsi="Arial Narrow"/>
-              </w:rPr>
-              <w:t>}</w:t>
+              <w:t>{matricule}</w:t>
             </w:r>
           </w:p>
         </w:tc>
@@ -322,14 +276,7 @@
               <w:rPr>
                 <w:rFonts w:ascii="Arial Narrow" w:hAnsi="Arial Narrow"/>
               </w:rPr>
-              <w:t>{</w:t>
-            </w:r>
-            <w:proofErr w:type="spellStart"/>
-            <w:r>
-              <w:rPr>
-                <w:rFonts w:ascii="Arial Narrow" w:hAnsi="Arial Narrow"/>
-              </w:rPr>
-              <w:t>student</w:t>
+              <w:t>{student</w:t>
             </w:r>
             <w:r>
               <w:rPr>
@@ -353,14 +300,7 @@
               <w:rPr>
                 <w:rFonts w:ascii="Arial Narrow" w:hAnsi="Arial Narrow"/>
               </w:rPr>
-              <w:t>ame</w:t>
-            </w:r>
-            <w:proofErr w:type="spellEnd"/>
-            <w:r>
-              <w:rPr>
-                <w:rFonts w:ascii="Arial Narrow" w:hAnsi="Arial Narrow"/>
-              </w:rPr>
-              <w:t>}</w:t>
+              <w:t>ame}</w:t>
             </w:r>
           </w:p>
         </w:tc>
@@ -374,19 +314,11 @@
                 <w:rFonts w:ascii="Arial Narrow" w:hAnsi="Arial Narrow"/>
               </w:rPr>
             </w:pPr>
-            <w:proofErr w:type="spellStart"/>
-            <w:r>
-              <w:rPr>
-                <w:rFonts w:ascii="Arial Narrow" w:hAnsi="Arial Narrow"/>
-              </w:rPr>
-              <w:t>Classe</w:t>
-            </w:r>
-            <w:proofErr w:type="spellEnd"/>
-            <w:r>
-              <w:rPr>
-                <w:rFonts w:ascii="Arial Narrow" w:hAnsi="Arial Narrow"/>
-              </w:rPr>
-              <w:t>:</w:t>
+            <w:r>
+              <w:rPr>
+                <w:rFonts w:ascii="Arial Narrow" w:hAnsi="Arial Narrow"/>
+              </w:rPr>
+              <w:t>Classe:</w:t>
             </w:r>
           </w:p>
         </w:tc>
@@ -423,19 +355,11 @@
                 <w:rFonts w:ascii="Arial Narrow" w:hAnsi="Arial Narrow"/>
               </w:rPr>
             </w:pPr>
-            <w:proofErr w:type="spellStart"/>
-            <w:r>
-              <w:rPr>
-                <w:rFonts w:ascii="Arial Narrow" w:hAnsi="Arial Narrow"/>
-              </w:rPr>
-              <w:t>Sexe</w:t>
-            </w:r>
-            <w:proofErr w:type="spellEnd"/>
-            <w:r>
-              <w:rPr>
-                <w:rFonts w:ascii="Arial Narrow" w:hAnsi="Arial Narrow"/>
-              </w:rPr>
-              <w:t>:</w:t>
+            <w:r>
+              <w:rPr>
+                <w:rFonts w:ascii="Arial Narrow" w:hAnsi="Arial Narrow"/>
+              </w:rPr>
+              <w:t>Sexe:</w:t>
             </w:r>
           </w:p>
         </w:tc>
@@ -554,23 +478,7 @@
                 <w:rFonts w:ascii="Arial Narrow" w:hAnsi="Arial Narrow"/>
                 <w:lang w:val="fr-FR"/>
               </w:rPr>
-              <w:t xml:space="preserve"> {</w:t>
-            </w:r>
-            <w:proofErr w:type="spellStart"/>
-            <w:r>
-              <w:rPr>
-                <w:rFonts w:ascii="Arial Narrow" w:hAnsi="Arial Narrow"/>
-                <w:lang w:val="fr-FR"/>
-              </w:rPr>
-              <w:t>classSize</w:t>
-            </w:r>
-            <w:proofErr w:type="spellEnd"/>
-            <w:r>
-              <w:rPr>
-                <w:rFonts w:ascii="Arial Narrow" w:hAnsi="Arial Narrow"/>
-                <w:lang w:val="fr-FR"/>
-              </w:rPr>
-              <w:t>}</w:t>
+              <w:t xml:space="preserve"> {classSize}</w:t>
             </w:r>
           </w:p>
         </w:tc>
@@ -601,21 +509,7 @@
               <w:rPr>
                 <w:rFonts w:ascii="Arial Narrow" w:hAnsi="Arial Narrow"/>
               </w:rPr>
-              <w:t xml:space="preserve"> {</w:t>
-            </w:r>
-            <w:proofErr w:type="spellStart"/>
-            <w:r>
-              <w:rPr>
-                <w:rFonts w:ascii="Arial Narrow" w:hAnsi="Arial Narrow"/>
-              </w:rPr>
-              <w:t>schoolYear</w:t>
-            </w:r>
-            <w:proofErr w:type="spellEnd"/>
-            <w:r>
-              <w:rPr>
-                <w:rFonts w:ascii="Arial Narrow" w:hAnsi="Arial Narrow"/>
-              </w:rPr>
-              <w:t>}</w:t>
+              <w:t xml:space="preserve"> {schoolYear}</w:t>
             </w:r>
           </w:p>
         </w:tc>
@@ -668,23 +562,7 @@
                 <w:rFonts w:ascii="Arial Narrow" w:hAnsi="Arial Narrow"/>
                 <w:lang w:val="fr-FR"/>
               </w:rPr>
-              <w:t>BULLETIN DE NOTES DU {</w:t>
-            </w:r>
-            <w:proofErr w:type="spellStart"/>
-            <w:r>
-              <w:rPr>
-                <w:rFonts w:ascii="Arial Narrow" w:hAnsi="Arial Narrow"/>
-                <w:lang w:val="fr-FR"/>
-              </w:rPr>
-              <w:t>term</w:t>
-            </w:r>
-            <w:proofErr w:type="spellEnd"/>
-            <w:r>
-              <w:rPr>
-                <w:rFonts w:ascii="Arial Narrow" w:hAnsi="Arial Narrow"/>
-                <w:lang w:val="fr-FR"/>
-              </w:rPr>
-              <w:t>}</w:t>
+              <w:t>BULLETIN DE NOTES DU {term}</w:t>
             </w:r>
           </w:p>
         </w:tc>
@@ -770,7 +648,6 @@
                 <w:lang w:val="fr-FR"/>
               </w:rPr>
             </w:pPr>
-            <w:proofErr w:type="spellStart"/>
             <w:r>
               <w:rPr>
                 <w:rFonts w:ascii="Arial Narrow" w:hAnsi="Arial Narrow"/>
@@ -782,7 +659,6 @@
               </w:rPr>
               <w:t>Coef</w:t>
             </w:r>
-            <w:proofErr w:type="spellEnd"/>
           </w:p>
         </w:tc>
         <w:tc>
@@ -922,7 +798,6 @@
                 <w:lang w:val="fr-FR"/>
               </w:rPr>
             </w:pPr>
-            <w:proofErr w:type="spellStart"/>
             <w:r>
               <w:rPr>
                 <w:rFonts w:ascii="Arial Narrow" w:hAnsi="Arial Narrow"/>
@@ -932,19 +807,7 @@
                 <w:szCs w:val="15"/>
                 <w:lang w:val="fr-FR"/>
               </w:rPr>
-              <w:t>Moy</w:t>
-            </w:r>
-            <w:proofErr w:type="spellEnd"/>
-            <w:r>
-              <w:rPr>
-                <w:rFonts w:ascii="Arial Narrow" w:hAnsi="Arial Narrow"/>
-                <w:b/>
-                <w:bCs/>
-                <w:sz w:val="15"/>
-                <w:szCs w:val="15"/>
-                <w:lang w:val="fr-FR"/>
-              </w:rPr>
-              <w:t>/20</w:t>
+              <w:t>Moy/20</w:t>
             </w:r>
           </w:p>
         </w:tc>
@@ -965,7 +828,6 @@
                 <w:lang w:val="fr-FR"/>
               </w:rPr>
             </w:pPr>
-            <w:proofErr w:type="spellStart"/>
             <w:r>
               <w:rPr>
                 <w:rFonts w:ascii="Arial Narrow" w:hAnsi="Arial Narrow"/>
@@ -975,33 +837,8 @@
                 <w:szCs w:val="16"/>
                 <w:lang w:val="fr-FR"/>
               </w:rPr>
-              <w:t>Moy</w:t>
-            </w:r>
-            <w:proofErr w:type="spellEnd"/>
-            <w:r>
-              <w:rPr>
-                <w:rFonts w:ascii="Arial Narrow" w:hAnsi="Arial Narrow"/>
-                <w:b/>
-                <w:bCs/>
-                <w:sz w:val="16"/>
-                <w:szCs w:val="16"/>
-                <w:lang w:val="fr-FR"/>
-              </w:rPr>
-              <w:t xml:space="preserve">. </w:t>
-            </w:r>
-            <w:proofErr w:type="spellStart"/>
-            <w:r>
-              <w:rPr>
-                <w:rFonts w:ascii="Arial Narrow" w:hAnsi="Arial Narrow"/>
-                <w:b/>
-                <w:bCs/>
-                <w:sz w:val="16"/>
-                <w:szCs w:val="16"/>
-                <w:lang w:val="fr-FR"/>
-              </w:rPr>
-              <w:t>Coef</w:t>
-            </w:r>
-            <w:proofErr w:type="spellEnd"/>
+              <w:t>Moy. Coef</w:t>
+            </w:r>
           </w:p>
         </w:tc>
         <w:tc>
@@ -1179,55 +1016,7 @@
                 <w:szCs w:val="22"/>
                 <w:lang w:val="fr-FR"/>
               </w:rPr>
-              <w:t>{#</w:t>
-            </w:r>
-            <w:proofErr w:type="spellStart"/>
-            <w:r>
-              <w:rPr>
-                <w:rFonts w:ascii="Arial Narrow" w:hAnsi="Arial Narrow"/>
-                <w:b/>
-                <w:bCs/>
-                <w:sz w:val="22"/>
-                <w:szCs w:val="22"/>
-                <w:lang w:val="fr-FR"/>
-              </w:rPr>
-              <w:t>subjects</w:t>
-            </w:r>
-            <w:proofErr w:type="spellEnd"/>
-            <w:r>
-              <w:rPr>
-                <w:rFonts w:ascii="Arial Narrow" w:hAnsi="Arial Narrow"/>
-                <w:b/>
-                <w:bCs/>
-                <w:sz w:val="22"/>
-                <w:szCs w:val="22"/>
-                <w:lang w:val="fr-FR"/>
-              </w:rPr>
-              <w:t>}{</w:t>
-            </w:r>
-            <w:proofErr w:type="spellStart"/>
-            <w:r>
-              <w:rPr>
-                <w:rFonts w:ascii="Arial Narrow" w:hAnsi="Arial Narrow"/>
-                <w:b/>
-                <w:bCs/>
-                <w:sz w:val="22"/>
-                <w:szCs w:val="22"/>
-                <w:lang w:val="fr-FR"/>
-              </w:rPr>
-              <w:t>name</w:t>
-            </w:r>
-            <w:proofErr w:type="spellEnd"/>
-            <w:r>
-              <w:rPr>
-                <w:rFonts w:ascii="Arial Narrow" w:hAnsi="Arial Narrow"/>
-                <w:b/>
-                <w:bCs/>
-                <w:sz w:val="22"/>
-                <w:szCs w:val="22"/>
-                <w:lang w:val="fr-FR"/>
-              </w:rPr>
-              <w:t>}</w:t>
+              <w:t>{#subjects}{name}</w:t>
             </w:r>
           </w:p>
         </w:tc>
@@ -1253,19 +1042,25 @@
                 <w:szCs w:val="18"/>
                 <w:lang w:val="fr-FR"/>
               </w:rPr>
-              <w:t>{</w:t>
-            </w:r>
-            <w:proofErr w:type="spellStart"/>
-            <w:r>
+              <w:t>{coef}</w:t>
+            </w:r>
+          </w:p>
+        </w:tc>
+        <w:tc>
+          <w:tcPr>
+            <w:tcW w:w="790" w:type="dxa"/>
+            <w:vAlign w:val="center"/>
+          </w:tcPr>
+          <w:p>
+            <w:pPr>
+              <w:jc w:val="center"/>
               <w:rPr>
                 <w:rFonts w:ascii="Arial Narrow" w:hAnsi="Arial Narrow"/>
                 <w:sz w:val="18"/>
                 <w:szCs w:val="18"/>
                 <w:lang w:val="fr-FR"/>
               </w:rPr>
-              <w:t>coef</w:t>
-            </w:r>
-            <w:proofErr w:type="spellEnd"/>
+            </w:pPr>
             <w:r>
               <w:rPr>
                 <w:rFonts w:ascii="Arial Narrow" w:hAnsi="Arial Narrow"/>
@@ -1273,13 +1068,13 @@
                 <w:szCs w:val="18"/>
                 <w:lang w:val="fr-FR"/>
               </w:rPr>
-              <w:t>}</w:t>
-            </w:r>
-          </w:p>
-        </w:tc>
-        <w:tc>
-          <w:tcPr>
-            <w:tcW w:w="790" w:type="dxa"/>
+              <w:t>{mark1}</w:t>
+            </w:r>
+          </w:p>
+        </w:tc>
+        <w:tc>
+          <w:tcPr>
+            <w:tcW w:w="877" w:type="dxa"/>
             <w:vAlign w:val="center"/>
           </w:tcPr>
           <w:p>
@@ -1299,7 +1094,7 @@
                 <w:szCs w:val="18"/>
                 <w:lang w:val="fr-FR"/>
               </w:rPr>
-              <w:t>{mark1}</w:t>
+              <w:t>{mark2}</w:t>
             </w:r>
           </w:p>
         </w:tc>
@@ -1325,13 +1120,13 @@
                 <w:szCs w:val="18"/>
                 <w:lang w:val="fr-FR"/>
               </w:rPr>
-              <w:t>{mark2}</w:t>
-            </w:r>
-          </w:p>
-        </w:tc>
-        <w:tc>
-          <w:tcPr>
-            <w:tcW w:w="877" w:type="dxa"/>
+              <w:t>{mark3}</w:t>
+            </w:r>
+          </w:p>
+        </w:tc>
+        <w:tc>
+          <w:tcPr>
+            <w:tcW w:w="760" w:type="dxa"/>
             <w:vAlign w:val="center"/>
           </w:tcPr>
           <w:p>
@@ -1351,13 +1146,13 @@
                 <w:szCs w:val="18"/>
                 <w:lang w:val="fr-FR"/>
               </w:rPr>
-              <w:t>{mark3}</w:t>
-            </w:r>
-          </w:p>
-        </w:tc>
-        <w:tc>
-          <w:tcPr>
-            <w:tcW w:w="760" w:type="dxa"/>
+              <w:t>{mark4}</w:t>
+            </w:r>
+          </w:p>
+        </w:tc>
+        <w:tc>
+          <w:tcPr>
+            <w:tcW w:w="644" w:type="dxa"/>
             <w:vAlign w:val="center"/>
           </w:tcPr>
           <w:p>
@@ -1377,13 +1172,13 @@
                 <w:szCs w:val="18"/>
                 <w:lang w:val="fr-FR"/>
               </w:rPr>
-              <w:t>{mark4}</w:t>
-            </w:r>
-          </w:p>
-        </w:tc>
-        <w:tc>
-          <w:tcPr>
-            <w:tcW w:w="644" w:type="dxa"/>
+              <w:t>{meanByTwenty}</w:t>
+            </w:r>
+          </w:p>
+        </w:tc>
+        <w:tc>
+          <w:tcPr>
+            <w:tcW w:w="613" w:type="dxa"/>
             <w:vAlign w:val="center"/>
           </w:tcPr>
           <w:p>
@@ -1403,19 +1198,25 @@
                 <w:szCs w:val="18"/>
                 <w:lang w:val="fr-FR"/>
               </w:rPr>
-              <w:t>{</w:t>
-            </w:r>
-            <w:proofErr w:type="spellStart"/>
-            <w:r>
+              <w:t>{meanByCoefficient}</w:t>
+            </w:r>
+          </w:p>
+        </w:tc>
+        <w:tc>
+          <w:tcPr>
+            <w:tcW w:w="613" w:type="dxa"/>
+            <w:vAlign w:val="center"/>
+          </w:tcPr>
+          <w:p>
+            <w:pPr>
+              <w:jc w:val="center"/>
               <w:rPr>
                 <w:rFonts w:ascii="Arial Narrow" w:hAnsi="Arial Narrow"/>
                 <w:sz w:val="18"/>
                 <w:szCs w:val="18"/>
                 <w:lang w:val="fr-FR"/>
               </w:rPr>
-              <w:t>meanByTwenty</w:t>
-            </w:r>
-            <w:proofErr w:type="spellEnd"/>
+            </w:pPr>
             <w:r>
               <w:rPr>
                 <w:rFonts w:ascii="Arial Narrow" w:hAnsi="Arial Narrow"/>
@@ -1423,13 +1224,13 @@
                 <w:szCs w:val="18"/>
                 <w:lang w:val="fr-FR"/>
               </w:rPr>
-              <w:t>}</w:t>
-            </w:r>
-          </w:p>
-        </w:tc>
-        <w:tc>
-          <w:tcPr>
-            <w:tcW w:w="613" w:type="dxa"/>
+              <w:t>{rank}</w:t>
+            </w:r>
+          </w:p>
+        </w:tc>
+        <w:tc>
+          <w:tcPr>
+            <w:tcW w:w="702" w:type="dxa"/>
             <w:vAlign w:val="center"/>
           </w:tcPr>
           <w:p>
@@ -1449,19 +1250,25 @@
                 <w:szCs w:val="18"/>
                 <w:lang w:val="fr-FR"/>
               </w:rPr>
-              <w:t>{</w:t>
-            </w:r>
-            <w:proofErr w:type="spellStart"/>
-            <w:r>
+              <w:t>{firstRankMean}</w:t>
+            </w:r>
+          </w:p>
+        </w:tc>
+        <w:tc>
+          <w:tcPr>
+            <w:tcW w:w="702" w:type="dxa"/>
+            <w:vAlign w:val="center"/>
+          </w:tcPr>
+          <w:p>
+            <w:pPr>
+              <w:jc w:val="center"/>
               <w:rPr>
                 <w:rFonts w:ascii="Arial Narrow" w:hAnsi="Arial Narrow"/>
                 <w:sz w:val="18"/>
                 <w:szCs w:val="18"/>
                 <w:lang w:val="fr-FR"/>
               </w:rPr>
-              <w:t>meanByCoefficient</w:t>
-            </w:r>
-            <w:proofErr w:type="spellEnd"/>
+            </w:pPr>
             <w:r>
               <w:rPr>
                 <w:rFonts w:ascii="Arial Narrow" w:hAnsi="Arial Narrow"/>
@@ -1469,13 +1276,13 @@
                 <w:szCs w:val="18"/>
                 <w:lang w:val="fr-FR"/>
               </w:rPr>
-              <w:t>}</w:t>
-            </w:r>
-          </w:p>
-        </w:tc>
-        <w:tc>
-          <w:tcPr>
-            <w:tcW w:w="613" w:type="dxa"/>
+              <w:t>{lastRankMean}</w:t>
+            </w:r>
+          </w:p>
+        </w:tc>
+        <w:tc>
+          <w:tcPr>
+            <w:tcW w:w="1528" w:type="dxa"/>
             <w:vAlign w:val="center"/>
           </w:tcPr>
           <w:p>
@@ -1495,9 +1302,8 @@
                 <w:szCs w:val="18"/>
                 <w:lang w:val="fr-FR"/>
               </w:rPr>
-              <w:t>{</w:t>
-            </w:r>
-            <w:proofErr w:type="spellStart"/>
+              <w:t>{appreciation}</w:t>
+            </w:r>
             <w:r>
               <w:rPr>
                 <w:rFonts w:ascii="Arial Narrow" w:hAnsi="Arial Narrow"/>
@@ -1505,184 +1311,7 @@
                 <w:szCs w:val="18"/>
                 <w:lang w:val="fr-FR"/>
               </w:rPr>
-              <w:t>rank</w:t>
-            </w:r>
-            <w:proofErr w:type="spellEnd"/>
-            <w:r>
-              <w:rPr>
-                <w:rFonts w:ascii="Arial Narrow" w:hAnsi="Arial Narrow"/>
-                <w:sz w:val="18"/>
-                <w:szCs w:val="18"/>
-                <w:lang w:val="fr-FR"/>
-              </w:rPr>
-              <w:t>}</w:t>
-            </w:r>
-          </w:p>
-        </w:tc>
-        <w:tc>
-          <w:tcPr>
-            <w:tcW w:w="702" w:type="dxa"/>
-            <w:vAlign w:val="center"/>
-          </w:tcPr>
-          <w:p>
-            <w:pPr>
-              <w:jc w:val="center"/>
-              <w:rPr>
-                <w:rFonts w:ascii="Arial Narrow" w:hAnsi="Arial Narrow"/>
-                <w:sz w:val="18"/>
-                <w:szCs w:val="18"/>
-                <w:lang w:val="fr-FR"/>
-              </w:rPr>
-            </w:pPr>
-            <w:r>
-              <w:rPr>
-                <w:rFonts w:ascii="Arial Narrow" w:hAnsi="Arial Narrow"/>
-                <w:sz w:val="18"/>
-                <w:szCs w:val="18"/>
-                <w:lang w:val="fr-FR"/>
-              </w:rPr>
-              <w:t>{</w:t>
-            </w:r>
-            <w:proofErr w:type="spellStart"/>
-            <w:r>
-              <w:rPr>
-                <w:rFonts w:ascii="Arial Narrow" w:hAnsi="Arial Narrow"/>
-                <w:sz w:val="18"/>
-                <w:szCs w:val="18"/>
-                <w:lang w:val="fr-FR"/>
-              </w:rPr>
-              <w:t>firstRankMean</w:t>
-            </w:r>
-            <w:proofErr w:type="spellEnd"/>
-            <w:r>
-              <w:rPr>
-                <w:rFonts w:ascii="Arial Narrow" w:hAnsi="Arial Narrow"/>
-                <w:sz w:val="18"/>
-                <w:szCs w:val="18"/>
-                <w:lang w:val="fr-FR"/>
-              </w:rPr>
-              <w:t>}</w:t>
-            </w:r>
-          </w:p>
-        </w:tc>
-        <w:tc>
-          <w:tcPr>
-            <w:tcW w:w="702" w:type="dxa"/>
-            <w:vAlign w:val="center"/>
-          </w:tcPr>
-          <w:p>
-            <w:pPr>
-              <w:jc w:val="center"/>
-              <w:rPr>
-                <w:rFonts w:ascii="Arial Narrow" w:hAnsi="Arial Narrow"/>
-                <w:sz w:val="18"/>
-                <w:szCs w:val="18"/>
-                <w:lang w:val="fr-FR"/>
-              </w:rPr>
-            </w:pPr>
-            <w:r>
-              <w:rPr>
-                <w:rFonts w:ascii="Arial Narrow" w:hAnsi="Arial Narrow"/>
-                <w:sz w:val="18"/>
-                <w:szCs w:val="18"/>
-                <w:lang w:val="fr-FR"/>
-              </w:rPr>
-              <w:t>{</w:t>
-            </w:r>
-            <w:proofErr w:type="spellStart"/>
-            <w:r>
-              <w:rPr>
-                <w:rFonts w:ascii="Arial Narrow" w:hAnsi="Arial Narrow"/>
-                <w:sz w:val="18"/>
-                <w:szCs w:val="18"/>
-                <w:lang w:val="fr-FR"/>
-              </w:rPr>
-              <w:t>lastRankMean</w:t>
-            </w:r>
-            <w:proofErr w:type="spellEnd"/>
-            <w:r>
-              <w:rPr>
-                <w:rFonts w:ascii="Arial Narrow" w:hAnsi="Arial Narrow"/>
-                <w:sz w:val="18"/>
-                <w:szCs w:val="18"/>
-                <w:lang w:val="fr-FR"/>
-              </w:rPr>
-              <w:t>}</w:t>
-            </w:r>
-          </w:p>
-        </w:tc>
-        <w:tc>
-          <w:tcPr>
-            <w:tcW w:w="1528" w:type="dxa"/>
-            <w:vAlign w:val="center"/>
-          </w:tcPr>
-          <w:p>
-            <w:pPr>
-              <w:jc w:val="center"/>
-              <w:rPr>
-                <w:rFonts w:ascii="Arial Narrow" w:hAnsi="Arial Narrow"/>
-                <w:sz w:val="18"/>
-                <w:szCs w:val="18"/>
-                <w:lang w:val="fr-FR"/>
-              </w:rPr>
-            </w:pPr>
-            <w:r>
-              <w:rPr>
-                <w:rFonts w:ascii="Arial Narrow" w:hAnsi="Arial Narrow"/>
-                <w:sz w:val="18"/>
-                <w:szCs w:val="18"/>
-                <w:lang w:val="fr-FR"/>
-              </w:rPr>
-              <w:t>{</w:t>
-            </w:r>
-            <w:proofErr w:type="spellStart"/>
-            <w:r>
-              <w:rPr>
-                <w:rFonts w:ascii="Arial Narrow" w:hAnsi="Arial Narrow"/>
-                <w:sz w:val="18"/>
-                <w:szCs w:val="18"/>
-                <w:lang w:val="fr-FR"/>
-              </w:rPr>
-              <w:t>appreciation</w:t>
-            </w:r>
-            <w:proofErr w:type="spellEnd"/>
-            <w:r>
-              <w:rPr>
-                <w:rFonts w:ascii="Arial Narrow" w:hAnsi="Arial Narrow"/>
-                <w:sz w:val="18"/>
-                <w:szCs w:val="18"/>
-                <w:lang w:val="fr-FR"/>
-              </w:rPr>
-              <w:t>}</w:t>
-            </w:r>
-            <w:r>
-              <w:rPr>
-                <w:rFonts w:ascii="Arial Narrow" w:hAnsi="Arial Narrow"/>
-                <w:sz w:val="18"/>
-                <w:szCs w:val="18"/>
-                <w:lang w:val="fr-FR"/>
-              </w:rPr>
-              <w:t>{/</w:t>
-            </w:r>
-            <w:proofErr w:type="spellStart"/>
-            <w:r>
-              <w:rPr>
-                <w:rFonts w:ascii="Arial Narrow" w:hAnsi="Arial Narrow"/>
-                <w:sz w:val="18"/>
-                <w:szCs w:val="18"/>
-                <w:lang w:val="fr-FR"/>
-              </w:rPr>
-              <w:t>subjects</w:t>
-            </w:r>
-            <w:proofErr w:type="spellEnd"/>
-            <w:r>
-              <w:rPr>
-                <w:rFonts w:ascii="Arial Narrow" w:hAnsi="Arial Narrow"/>
-                <w:sz w:val="18"/>
-                <w:szCs w:val="18"/>
-                <w:lang w:val="fr-FR"/>
-              </w:rPr>
-              <w:t>}</w:t>
+              <w:t>{/subjects}</w:t>
             </w:r>
           </w:p>
         </w:tc>
@@ -1763,17 +1392,7 @@
                 <w:bCs/>
                 <w:lang w:val="fr-FR"/>
               </w:rPr>
-              <w:t>{</w:t>
-            </w:r>
-            <w:proofErr w:type="spellStart"/>
-            <w:r>
-              <w:rPr>
-                <w:rFonts w:ascii="Arial Narrow" w:hAnsi="Arial Narrow"/>
-                <w:b/>
-                <w:bCs/>
-                <w:lang w:val="fr-FR"/>
-              </w:rPr>
-              <w:t>totalPoint</w:t>
+              <w:t>{totalPoint</w:t>
             </w:r>
             <w:r>
               <w:rPr>
@@ -1784,7 +1403,6 @@
               </w:rPr>
               <w:t>s</w:t>
             </w:r>
-            <w:proofErr w:type="spellEnd"/>
             <w:r>
               <w:rPr>
                 <w:rFonts w:ascii="Arial Narrow" w:hAnsi="Arial Narrow"/>
@@ -1814,52 +1432,16 @@
                 <w:rFonts w:ascii="Arial Narrow" w:hAnsi="Arial Narrow"/>
                 <w:lang w:val="fr-FR"/>
               </w:rPr>
-              <w:t xml:space="preserve">Total </w:t>
-            </w:r>
-            <w:proofErr w:type="spellStart"/>
-            <w:r>
-              <w:rPr>
-                <w:rFonts w:ascii="Arial Narrow" w:hAnsi="Arial Narrow"/>
-                <w:lang w:val="fr-FR"/>
-              </w:rPr>
-              <w:t>Coef</w:t>
-            </w:r>
-            <w:proofErr w:type="spellEnd"/>
-            <w:r>
-              <w:rPr>
-                <w:rFonts w:ascii="Arial Narrow" w:hAnsi="Arial Narrow"/>
-                <w:lang w:val="fr-FR"/>
-              </w:rPr>
-              <w:t xml:space="preserve"> </w:t>
-            </w:r>
-            <w:r>
-              <w:rPr>
-                <w:rFonts w:ascii="Arial Narrow" w:hAnsi="Arial Narrow"/>
-                <w:b/>
-                <w:bCs/>
-                <w:lang w:val="fr-FR"/>
-              </w:rPr>
-              <w:t>{</w:t>
-            </w:r>
-            <w:proofErr w:type="spellStart"/>
-            <w:r>
-              <w:rPr>
-                <w:rFonts w:ascii="Arial Narrow" w:hAnsi="Arial Narrow"/>
-                <w:b/>
-                <w:bCs/>
-                <w:lang w:val="fr-FR"/>
-              </w:rPr>
-              <w:t>totalCoef</w:t>
-            </w:r>
-            <w:proofErr w:type="spellEnd"/>
-            <w:r>
-              <w:rPr>
-                <w:rFonts w:ascii="Arial Narrow" w:hAnsi="Arial Narrow"/>
-                <w:b/>
-                <w:bCs/>
-                <w:lang w:val="fr-FR"/>
-              </w:rPr>
-              <w:t>}</w:t>
+              <w:t xml:space="preserve">Total Coef </w:t>
+            </w:r>
+            <w:r>
+              <w:rPr>
+                <w:rFonts w:ascii="Arial Narrow" w:hAnsi="Arial Narrow"/>
+                <w:b/>
+                <w:bCs/>
+                <w:lang w:val="fr-FR"/>
+              </w:rPr>
+              <w:t>{totalCoef}</w:t>
             </w:r>
           </w:p>
         </w:tc>
@@ -1876,37 +1458,12 @@
                 <w:lang w:val="fr-FR"/>
               </w:rPr>
             </w:pPr>
-            <w:proofErr w:type="spellStart"/>
-            <w:r>
-              <w:rPr>
-                <w:rFonts w:ascii="Arial Narrow" w:hAnsi="Arial Narrow"/>
-                <w:lang w:val="fr-FR"/>
-              </w:rPr>
-              <w:t>Moy</w:t>
-            </w:r>
-            <w:proofErr w:type="spellEnd"/>
-            <w:r>
-              <w:rPr>
-                <w:rFonts w:ascii="Arial Narrow" w:hAnsi="Arial Narrow"/>
-                <w:lang w:val="fr-FR"/>
-              </w:rPr>
-              <w:t xml:space="preserve">. </w:t>
-            </w:r>
-            <w:proofErr w:type="spellStart"/>
-            <w:r>
-              <w:rPr>
-                <w:rFonts w:ascii="Arial Narrow" w:hAnsi="Arial Narrow"/>
-                <w:lang w:val="fr-FR"/>
-              </w:rPr>
-              <w:t>Gen</w:t>
-            </w:r>
-            <w:proofErr w:type="spellEnd"/>
-            <w:r>
-              <w:rPr>
-                <w:rFonts w:ascii="Arial Narrow" w:hAnsi="Arial Narrow"/>
-                <w:lang w:val="fr-FR"/>
-              </w:rPr>
-              <w:t xml:space="preserve"> </w:t>
+            <w:r>
+              <w:rPr>
+                <w:rFonts w:ascii="Arial Narrow" w:hAnsi="Arial Narrow"/>
+                <w:lang w:val="fr-FR"/>
+              </w:rPr>
+              <w:t xml:space="preserve">Moy. Gen </w:t>
             </w:r>
             <w:r>
               <w:rPr>
@@ -1917,21 +1474,17 @@
                 <w:szCs w:val="28"/>
                 <w:lang w:val="fr-FR"/>
               </w:rPr>
-              <w:t>{</w:t>
-            </w:r>
-            <w:proofErr w:type="spellStart"/>
-            <w:r>
-              <w:rPr>
-                <w:rFonts w:ascii="Arial Narrow" w:hAnsi="Arial Narrow"/>
-                <w:b/>
-                <w:bCs/>
+              <w:t>{generalMean</w:t>
+            </w:r>
+            <w:r>
+              <w:rPr>
+                <w:rFonts w:ascii="Arial Narrow" w:hAnsi="Arial Narrow"/>
                 <w:sz w:val="28"/>
                 <w:szCs w:val="28"/>
                 <w:lang w:val="fr-FR"/>
               </w:rPr>
-              <w:t>generalMean</w:t>
-            </w:r>
-            <w:proofErr w:type="spellEnd"/>
+              <w:t>}</w:t>
+            </w:r>
             <w:r>
               <w:rPr>
                 <w:rFonts w:ascii="Arial Narrow" w:hAnsi="Arial Narrow"/>
@@ -1939,120 +1492,85 @@
                 <w:szCs w:val="28"/>
                 <w:lang w:val="fr-FR"/>
               </w:rPr>
+              <w:t xml:space="preserve"> </w:t>
+            </w:r>
+            <w:r>
+              <w:rPr>
+                <w:rFonts w:ascii="Arial Narrow" w:hAnsi="Arial Narrow"/>
+                <w:sz w:val="16"/>
+                <w:szCs w:val="16"/>
+                <w:lang w:val="fr-FR"/>
+              </w:rPr>
+              <w:t>(</w:t>
+            </w:r>
+            <w:r>
+              <w:rPr>
+                <w:rFonts w:ascii="Arial Narrow" w:hAnsi="Arial Narrow"/>
+                <w:sz w:val="16"/>
+                <w:szCs w:val="16"/>
+                <w:lang w:val="fr-FR"/>
+              </w:rPr>
+              <w:t>{</w:t>
+            </w:r>
+            <w:r>
+              <w:rPr>
+                <w:rFonts w:ascii="Arial Narrow" w:hAnsi="Arial Narrow"/>
+                <w:sz w:val="16"/>
+                <w:szCs w:val="16"/>
+                <w:lang w:val="fr-FR"/>
+              </w:rPr>
+              <w:t>generalMeanInLetter</w:t>
+            </w:r>
+            <w:r>
+              <w:rPr>
+                <w:rFonts w:ascii="Arial Narrow" w:hAnsi="Arial Narrow"/>
+                <w:sz w:val="16"/>
+                <w:szCs w:val="16"/>
+                <w:lang w:val="fr-FR"/>
+              </w:rPr>
               <w:t>}</w:t>
             </w:r>
             <w:r>
               <w:rPr>
                 <w:rFonts w:ascii="Arial Narrow" w:hAnsi="Arial Narrow"/>
+                <w:sz w:val="16"/>
+                <w:szCs w:val="16"/>
+                <w:lang w:val="fr-FR"/>
+              </w:rPr>
+              <w:t>)</w:t>
+            </w:r>
+          </w:p>
+        </w:tc>
+        <w:tc>
+          <w:tcPr>
+            <w:tcW w:w="1580" w:type="dxa"/>
+            <w:vAlign w:val="center"/>
+          </w:tcPr>
+          <w:p>
+            <w:pPr>
+              <w:jc w:val="center"/>
+              <w:rPr>
+                <w:rFonts w:ascii="Arial Narrow" w:hAnsi="Arial Narrow"/>
+                <w:lang w:val="fr-FR"/>
+              </w:rPr>
+            </w:pPr>
+            <w:r>
+              <w:rPr>
+                <w:rFonts w:ascii="Arial Narrow" w:hAnsi="Arial Narrow"/>
+                <w:lang w:val="fr-FR"/>
+              </w:rPr>
+              <w:t xml:space="preserve">Rang </w:t>
+            </w:r>
+            <w:r>
+              <w:rPr>
+                <w:rFonts w:ascii="Arial Narrow" w:hAnsi="Arial Narrow"/>
+                <w:b/>
+                <w:bCs/>
                 <w:sz w:val="28"/>
                 <w:szCs w:val="28"/>
                 <w:lang w:val="fr-FR"/>
               </w:rPr>
-              <w:t xml:space="preserve"> </w:t>
-            </w:r>
-            <w:r>
-              <w:rPr>
-                <w:rFonts w:ascii="Arial Narrow" w:hAnsi="Arial Narrow"/>
-                <w:sz w:val="16"/>
-                <w:szCs w:val="16"/>
-                <w:lang w:val="fr-FR"/>
-              </w:rPr>
-              <w:t>(</w:t>
-            </w:r>
-            <w:r>
-              <w:rPr>
-                <w:rFonts w:ascii="Arial Narrow" w:hAnsi="Arial Narrow"/>
-                <w:sz w:val="16"/>
-                <w:szCs w:val="16"/>
-                <w:lang w:val="fr-FR"/>
-              </w:rPr>
-              <w:t>{</w:t>
-            </w:r>
-            <w:proofErr w:type="spellStart"/>
-            <w:r>
-              <w:rPr>
-                <w:rFonts w:ascii="Arial Narrow" w:hAnsi="Arial Narrow"/>
-                <w:sz w:val="16"/>
-                <w:szCs w:val="16"/>
-                <w:lang w:val="fr-FR"/>
-              </w:rPr>
-              <w:t>generalMeanInLetter</w:t>
-            </w:r>
-            <w:proofErr w:type="spellEnd"/>
-            <w:r>
-              <w:rPr>
-                <w:rFonts w:ascii="Arial Narrow" w:hAnsi="Arial Narrow"/>
-                <w:sz w:val="16"/>
-                <w:szCs w:val="16"/>
-                <w:lang w:val="fr-FR"/>
-              </w:rPr>
-              <w:t>}</w:t>
-            </w:r>
-            <w:r>
-              <w:rPr>
-                <w:rFonts w:ascii="Arial Narrow" w:hAnsi="Arial Narrow"/>
-                <w:sz w:val="16"/>
-                <w:szCs w:val="16"/>
-                <w:lang w:val="fr-FR"/>
-              </w:rPr>
-              <w:t>)</w:t>
-            </w:r>
-          </w:p>
-        </w:tc>
-        <w:tc>
-          <w:tcPr>
-            <w:tcW w:w="1580" w:type="dxa"/>
-            <w:vAlign w:val="center"/>
-          </w:tcPr>
-          <w:p>
-            <w:pPr>
-              <w:jc w:val="center"/>
-              <w:rPr>
-                <w:rFonts w:ascii="Arial Narrow" w:hAnsi="Arial Narrow"/>
-                <w:lang w:val="fr-FR"/>
-              </w:rPr>
-            </w:pPr>
-            <w:r>
-              <w:rPr>
-                <w:rFonts w:ascii="Arial Narrow" w:hAnsi="Arial Narrow"/>
-                <w:lang w:val="fr-FR"/>
-              </w:rPr>
-              <w:t xml:space="preserve">Rang </w:t>
-            </w:r>
-            <w:r>
-              <w:rPr>
-                <w:rFonts w:ascii="Arial Narrow" w:hAnsi="Arial Narrow"/>
-                <w:b/>
-                <w:bCs/>
-                <w:sz w:val="28"/>
-                <w:szCs w:val="28"/>
-                <w:lang w:val="fr-FR"/>
-              </w:rPr>
-              <w:t>{</w:t>
-            </w:r>
-            <w:proofErr w:type="spellStart"/>
-            <w:r>
-              <w:rPr>
-                <w:rFonts w:ascii="Arial Narrow" w:hAnsi="Arial Narrow"/>
-                <w:b/>
-                <w:bCs/>
-                <w:sz w:val="28"/>
-                <w:szCs w:val="28"/>
-                <w:lang w:val="fr-FR"/>
-              </w:rPr>
-              <w:t>mainRank</w:t>
-            </w:r>
-            <w:proofErr w:type="spellEnd"/>
-            <w:r>
-              <w:rPr>
-                <w:rFonts w:ascii="Arial Narrow" w:hAnsi="Arial Narrow"/>
-                <w:b/>
-                <w:bCs/>
-                <w:sz w:val="28"/>
-                <w:szCs w:val="28"/>
-                <w:lang w:val="fr-FR"/>
-              </w:rPr>
-              <w:t>}</w:t>
+              <w:t>{mainRank}</w:t>
             </w:r>
           </w:p>
         </w:tc>
@@ -2091,17 +1609,7 @@
           <w:bCs/>
           <w:lang w:val="fr-FR"/>
         </w:rPr>
-        <w:t>{</w:t>
-      </w:r>
-      <w:proofErr w:type="spellStart"/>
-      <w:r>
-        <w:rPr>
-          <w:rFonts w:ascii="Arial Narrow" w:hAnsi="Arial Narrow"/>
-          <w:b/>
-          <w:bCs/>
-          <w:lang w:val="fr-FR"/>
-        </w:rPr>
-        <w:t>bestClass</w:t>
+        <w:t>{bestClass</w:t>
       </w:r>
       <w:r>
         <w:rPr>
@@ -2119,17 +1627,7 @@
           <w:bCs/>
           <w:lang w:val="fr-FR"/>
         </w:rPr>
-        <w:t>Mean</w:t>
-      </w:r>
-      <w:proofErr w:type="spellEnd"/>
-      <w:r>
-        <w:rPr>
-          <w:rFonts w:ascii="Arial Narrow" w:hAnsi="Arial Narrow"/>
-          <w:b/>
-          <w:bCs/>
-          <w:lang w:val="fr-FR"/>
-        </w:rPr>
-        <w:t>}</w:t>
+        <w:t>Mean}</w:t>
       </w:r>
       <w:r>
         <w:rPr>
@@ -2154,17 +1652,7 @@
           <w:bCs/>
           <w:lang w:val="fr-FR"/>
         </w:rPr>
-        <w:t>{</w:t>
-      </w:r>
-      <w:proofErr w:type="spellStart"/>
-      <w:r>
-        <w:rPr>
-          <w:rFonts w:ascii="Arial Narrow" w:hAnsi="Arial Narrow"/>
-          <w:b/>
-          <w:bCs/>
-          <w:lang w:val="fr-FR"/>
-        </w:rPr>
-        <w:t>lastClass</w:t>
+        <w:t>{lastClass</w:t>
       </w:r>
       <w:r>
         <w:rPr>
@@ -2182,17 +1670,7 @@
           <w:bCs/>
           <w:lang w:val="fr-FR"/>
         </w:rPr>
-        <w:t>Mean</w:t>
-      </w:r>
-      <w:proofErr w:type="spellEnd"/>
-      <w:r>
-        <w:rPr>
-          <w:rFonts w:ascii="Arial Narrow" w:hAnsi="Arial Narrow"/>
-          <w:b/>
-          <w:bCs/>
-          <w:lang w:val="fr-FR"/>
-        </w:rPr>
-        <w:t>}</w:t>
+        <w:t>Mean}</w:t>
       </w:r>
     </w:p>
     <w:p>
@@ -2204,6 +1682,8 @@
           <w:lang w:val="fr-FR"/>
         </w:rPr>
       </w:pPr>
+      <w:bookmarkStart w:id="0" w:name="_GoBack"/>
+      <w:bookmarkEnd w:id="0"/>
     </w:p>
     <w:tbl>
       <w:tblPr>
@@ -2330,7 +1810,6 @@
                 <w:lang w:val="fr-FR"/>
               </w:rPr>
             </w:pPr>
-            <w:bookmarkStart w:id="0" w:name="_GoBack" w:colFirst="0" w:colLast="1"/>
             <w:r>
               <w:rPr>
                 <w:rFonts w:ascii="Arial Narrow" w:hAnsi="Arial Narrow"/>
@@ -2413,9 +1892,8 @@
                 <w:szCs w:val="52"/>
                 <w:lang w:val="fr-FR"/>
               </w:rPr>
-              <w:t>{</w:t>
-            </w:r>
-            <w:proofErr w:type="spellStart"/>
+              <w:t>{generalApprec</w:t>
+            </w:r>
             <w:r>
               <w:rPr>
                 <w:rFonts w:ascii="Arial Narrow" w:hAnsi="Arial Narrow"/>
@@ -2425,7 +1903,7 @@
                 <w:szCs w:val="52"/>
                 <w:lang w:val="fr-FR"/>
               </w:rPr>
-              <w:t>generalApprec</w:t>
+              <w:t>i</w:t>
             </w:r>
             <w:r>
               <w:rPr>
@@ -2436,30 +1914,7 @@
                 <w:szCs w:val="52"/>
                 <w:lang w:val="fr-FR"/>
               </w:rPr>
-              <w:t>i</w:t>
-            </w:r>
-            <w:r>
-              <w:rPr>
-                <w:rFonts w:ascii="Arial Narrow" w:hAnsi="Arial Narrow"/>
-                <w:b/>
-                <w:bCs/>
-                <w:sz w:val="52"/>
-                <w:szCs w:val="52"/>
-                <w:lang w:val="fr-FR"/>
-              </w:rPr>
-              <w:t>ation</w:t>
-            </w:r>
-            <w:proofErr w:type="spellEnd"/>
-            <w:r>
-              <w:rPr>
-                <w:rFonts w:ascii="Arial Narrow" w:hAnsi="Arial Narrow"/>
-                <w:b/>
-                <w:bCs/>
-                <w:sz w:val="52"/>
-                <w:szCs w:val="52"/>
-                <w:lang w:val="fr-FR"/>
-              </w:rPr>
-              <w:t>}</w:t>
+              <w:t>ation}</w:t>
             </w:r>
           </w:p>
         </w:tc>
@@ -2496,9 +1951,8 @@
                 <w:szCs w:val="16"/>
                 <w:lang w:val="fr-FR"/>
               </w:rPr>
-              <w:t>{</w:t>
-            </w:r>
-            <w:proofErr w:type="spellStart"/>
+              <w:t>{director}</w:t>
+            </w:r>
             <w:r>
               <w:rPr>
                 <w:rFonts w:ascii="Arial Narrow" w:hAnsi="Arial Narrow"/>
@@ -2506,9 +1960,8 @@
                 <w:szCs w:val="16"/>
                 <w:lang w:val="fr-FR"/>
               </w:rPr>
-              <w:t>director</w:t>
-            </w:r>
-            <w:proofErr w:type="spellEnd"/>
+              <w:t xml:space="preserve">, </w:t>
+            </w:r>
             <w:r>
               <w:rPr>
                 <w:rFonts w:ascii="Arial Narrow" w:hAnsi="Arial Narrow"/>
@@ -2516,45 +1969,7 @@
                 <w:szCs w:val="16"/>
                 <w:lang w:val="fr-FR"/>
               </w:rPr>
-              <w:t>}</w:t>
-            </w:r>
-            <w:r>
-              <w:rPr>
-                <w:rFonts w:ascii="Arial Narrow" w:hAnsi="Arial Narrow"/>
-                <w:sz w:val="16"/>
-                <w:szCs w:val="16"/>
-                <w:lang w:val="fr-FR"/>
-              </w:rPr>
-              <w:t xml:space="preserve">, </w:t>
-            </w:r>
-            <w:r>
-              <w:rPr>
-                <w:rFonts w:ascii="Arial Narrow" w:hAnsi="Arial Narrow"/>
-                <w:sz w:val="16"/>
-                <w:szCs w:val="16"/>
-                <w:lang w:val="fr-FR"/>
-              </w:rPr>
-              <w:t>Le {</w:t>
-            </w:r>
-            <w:proofErr w:type="spellStart"/>
-            <w:r>
-              <w:rPr>
-                <w:rFonts w:ascii="Arial Narrow" w:hAnsi="Arial Narrow"/>
-                <w:sz w:val="16"/>
-                <w:szCs w:val="16"/>
-                <w:lang w:val="fr-FR"/>
-              </w:rPr>
-              <w:t>printingDate</w:t>
-            </w:r>
-            <w:proofErr w:type="spellEnd"/>
-            <w:r>
-              <w:rPr>
-                <w:rFonts w:ascii="Arial Narrow" w:hAnsi="Arial Narrow"/>
-                <w:sz w:val="16"/>
-                <w:szCs w:val="16"/>
-                <w:lang w:val="fr-FR"/>
-              </w:rPr>
-              <w:t>}</w:t>
+              <w:t>Le {printingDate}</w:t>
             </w:r>
           </w:p>
         </w:tc>
@@ -2734,7 +2149,6 @@
               </w:rPr>
               <w:t>{</w:t>
             </w:r>
-            <w:proofErr w:type="spellStart"/>
             <w:r>
               <w:rPr>
                 <w:rFonts w:ascii="Arial Narrow" w:hAnsi="Arial Narrow"/>
@@ -2744,7 +2158,6 @@
               </w:rPr>
               <w:t>honor</w:t>
             </w:r>
-            <w:proofErr w:type="spellEnd"/>
             <w:r>
               <w:rPr>
                 <w:rFonts w:ascii="Arial Narrow" w:hAnsi="Arial Narrow"/>
@@ -2958,27 +2371,7 @@
                 <w:szCs w:val="28"/>
                 <w:lang w:val="fr-FR"/>
               </w:rPr>
-              <w:t>{</w:t>
-            </w:r>
-            <w:proofErr w:type="spellStart"/>
-            <w:r>
-              <w:rPr>
-                <w:rFonts w:ascii="Arial Narrow" w:hAnsi="Arial Narrow"/>
-                <w:sz w:val="28"/>
-                <w:szCs w:val="28"/>
-                <w:lang w:val="fr-FR"/>
-              </w:rPr>
-              <w:t>blame</w:t>
-            </w:r>
-            <w:proofErr w:type="spellEnd"/>
-            <w:r>
-              <w:rPr>
-                <w:rFonts w:ascii="Arial Narrow" w:hAnsi="Arial Narrow"/>
-                <w:sz w:val="28"/>
-                <w:szCs w:val="28"/>
-                <w:lang w:val="fr-FR"/>
-              </w:rPr>
-              <w:t>}</w:t>
+              <w:t>{blame}</w:t>
             </w:r>
           </w:p>
         </w:tc>
@@ -3013,7 +2406,6 @@
           </w:p>
         </w:tc>
       </w:tr>
-      <w:bookmarkEnd w:id="0"/>
     </w:tbl>
     <w:p>
       <w:pPr>
@@ -3302,25 +2694,7 @@
         <w:szCs w:val="15"/>
         <w:lang w:val="fr-FR"/>
       </w:rPr>
-      <w:t xml:space="preserve">Siège : 07 BP </w:t>
-    </w:r>
-    <w:proofErr w:type="gramStart"/>
-    <w:r>
-      <w:rPr>
-        <w:sz w:val="15"/>
-        <w:szCs w:val="15"/>
-        <w:lang w:val="fr-FR"/>
-      </w:rPr>
-      <w:t>155  Cotonou</w:t>
-    </w:r>
-    <w:proofErr w:type="gramEnd"/>
-    <w:r>
-      <w:rPr>
-        <w:sz w:val="15"/>
-        <w:szCs w:val="15"/>
-        <w:lang w:val="fr-FR"/>
-      </w:rPr>
-      <w:t xml:space="preserve"> Tél. : (+229) 21 35 08 90</w:t>
+      <w:t>Siège : 07 BP 155  Cotonou Tél. : (+229) 21 35 08 90</w:t>
     </w:r>
     <w:r>
       <w:rPr>
@@ -3381,23 +2755,13 @@
         <w:lang w:val="fr-FR"/>
       </w:rPr>
     </w:pPr>
-    <w:proofErr w:type="spellStart"/>
     <w:r>
       <w:rPr>
         <w:sz w:val="15"/>
         <w:szCs w:val="15"/>
         <w:lang w:val="fr-FR"/>
       </w:rPr>
-      <w:t>Rép</w:t>
-    </w:r>
-    <w:proofErr w:type="spellEnd"/>
-    <w:r>
-      <w:rPr>
-        <w:sz w:val="15"/>
-        <w:szCs w:val="15"/>
-        <w:lang w:val="fr-FR"/>
-      </w:rPr>
-      <w:t>. Du Bénin 5</w:t>
+      <w:t>Rép. Du Bénin 5</w:t>
     </w:r>
     <w:r>
       <w:rPr>
@@ -3414,61 +2778,7 @@
         <w:szCs w:val="15"/>
         <w:lang w:val="fr-FR"/>
       </w:rPr>
-      <w:t xml:space="preserve"> rue </w:t>
-    </w:r>
-    <w:proofErr w:type="gramStart"/>
-    <w:r>
-      <w:rPr>
-        <w:sz w:val="15"/>
-        <w:szCs w:val="15"/>
-        <w:lang w:val="fr-FR"/>
-      </w:rPr>
-      <w:t>à  droite</w:t>
-    </w:r>
-    <w:proofErr w:type="gramEnd"/>
-    <w:r>
-      <w:rPr>
-        <w:sz w:val="15"/>
-        <w:szCs w:val="15"/>
-        <w:lang w:val="fr-FR"/>
-      </w:rPr>
-      <w:t xml:space="preserve"> </w:t>
-    </w:r>
-    <w:proofErr w:type="spellStart"/>
-    <w:r>
-      <w:rPr>
-        <w:sz w:val="15"/>
-        <w:szCs w:val="15"/>
-        <w:lang w:val="fr-FR"/>
-      </w:rPr>
-      <w:t>apèrs</w:t>
-    </w:r>
-    <w:proofErr w:type="spellEnd"/>
-    <w:r>
-      <w:rPr>
-        <w:sz w:val="15"/>
-        <w:szCs w:val="15"/>
-        <w:lang w:val="fr-FR"/>
-      </w:rPr>
-      <w:t xml:space="preserve"> le séminaire Jean Eudes d’</w:t>
-    </w:r>
-    <w:proofErr w:type="spellStart"/>
-    <w:r>
-      <w:rPr>
-        <w:sz w:val="15"/>
-        <w:szCs w:val="15"/>
-        <w:lang w:val="fr-FR"/>
-      </w:rPr>
-      <w:t>Atrokpocodji</w:t>
-    </w:r>
-    <w:proofErr w:type="spellEnd"/>
-    <w:r>
-      <w:rPr>
-        <w:sz w:val="15"/>
-        <w:szCs w:val="15"/>
-        <w:lang w:val="fr-FR"/>
-      </w:rPr>
-      <w:t xml:space="preserve"> 4</w:t>
+      <w:t xml:space="preserve"> rue à  droite apèrs le séminaire Jean Eudes d’Atrokpocodji 4</w:t>
     </w:r>
     <w:r>
       <w:rPr>
@@ -4360,7 +3670,7 @@
 </file>
 
 <file path=customXml/itemProps1.xml><?xml version="1.0" encoding="utf-8"?>
-<ds:datastoreItem xmlns:ds="http://schemas.openxmlformats.org/officeDocument/2006/customXml" ds:itemID="{D3C0478B-82A4-6B47-AD2D-064B06AA9DBC}">
+<ds:datastoreItem xmlns:ds="http://schemas.openxmlformats.org/officeDocument/2006/customXml" ds:itemID="{8C3FF99A-797D-AA4F-82E6-B2A65EA98887}">
   <ds:schemaRefs>
     <ds:schemaRef ds:uri="http://schemas.openxmlformats.org/officeDocument/2006/bibliography"/>
   </ds:schemaRefs>

</xml_diff>